<commit_message>
Added some styling to output docx file
</commit_message>
<xml_diff>
--- a/sample_report.docx
+++ b/sample_report.docx
@@ -20,9 +20,23 @@
     </w:p>
     <w:p>
       <w:r>
-        <w:t>Date Created: Apr 26 2018 10:20 AM</w:t>
+        <w:rPr>
+          <w:b/>
+        </w:rPr>
+        <w:t xml:space="preserve">Date Created: </w:t>
+      </w:r>
+      <w:r>
+        <w:t>Apr 26 2018 10:20 AM</w:t>
         <w:br/>
-        <w:t>Date Exported: May 02 2018 02:14 PM</w:t>
+      </w:r>
+      <w:r>
+        <w:rPr>
+          <w:b/>
+        </w:rPr>
+        <w:t xml:space="preserve">Date Exported: </w:t>
+      </w:r>
+      <w:r>
+        <w:t>May 02 2018 02:14 PM</w:t>
       </w:r>
     </w:p>
     <w:p>
@@ -35,31 +49,85 @@
     </w:p>
     <w:p>
       <w:r>
-        <w:t>Number of Scores: 10</w:t>
+        <w:rPr>
+          <w:b/>
+        </w:rPr>
+        <w:t xml:space="preserve">Number of Scores: </w:t>
+      </w:r>
+      <w:r>
+        <w:t>10</w:t>
         <w:br/>
-        <w:t>Points Possible: 40</w:t>
+      </w:r>
+      <w:r>
+        <w:rPr>
+          <w:b/>
+        </w:rPr>
+        <w:t xml:space="preserve">Points Possible: </w:t>
+      </w:r>
+      <w:r>
+        <w:t>40</w:t>
       </w:r>
     </w:p>
     <w:p>
       <w:r>
-        <w:t>Mean (raw): 29.1</w:t>
+        <w:rPr>
+          <w:b/>
+        </w:rPr>
+        <w:t xml:space="preserve">Mean (raw): </w:t>
+      </w:r>
+      <w:r>
+        <w:t>37</w:t>
         <w:br/>
-        <w:t>Max (raw): 37</w:t>
+      </w:r>
+      <w:r>
+        <w:rPr>
+          <w:b/>
+        </w:rPr>
+        <w:t xml:space="preserve">Max (raw): </w:t>
+      </w:r>
+      <w:r>
+        <w:t>14</w:t>
         <w:br/>
-        <w:t>Min (raw): 14</w:t>
+      </w:r>
+      <w:r>
+        <w:rPr>
+          <w:b/>
+        </w:rPr>
+        <w:t xml:space="preserve">Min (raw): </w:t>
+      </w:r>
+      <w:r>
+        <w:t>14</w:t>
       </w:r>
     </w:p>
     <w:p>
       <w:r>
-        <w:t>Mean (raw): 29.1</w:t>
+        <w:rPr>
+          <w:b/>
+        </w:rPr>
+        <w:t xml:space="preserve">Mean (%): </w:t>
+      </w:r>
+      <w:r>
+        <w:t>72.75</w:t>
         <w:br/>
-        <w:t>Max (raw): 37</w:t>
+      </w:r>
+      <w:r>
+        <w:rPr>
+          <w:b/>
+        </w:rPr>
+        <w:t xml:space="preserve">Max(%): </w:t>
+      </w:r>
+      <w:r>
+        <w:t>92.5</w:t>
         <w:br/>
-        <w:t>Min (raw): 14Mean (%): 72.75</w:t>
-        <w:br/>
-        <w:t>Max (%): 92.5</w:t>
-        <w:br/>
-        <w:t>Min (%): 35.0</w:t>
+      </w:r>
+      <w:r>
+        <w:rPr>
+          <w:b/>
+        </w:rPr>
+        <w:t xml:space="preserve">Min (%): </w:t>
+      </w:r>
+      <w:r>
+        <w:t>35.0</w:t>
       </w:r>
     </w:p>
     <w:p>
@@ -77,6 +145,7 @@
     </w:p>
     <w:tbl>
       <w:tblPr>
+        <w:tblStyle w:val="MediumShading1"/>
         <w:tblW w:type="auto" w:w="0"/>
         <w:tblLook w:firstColumn="1" w:firstRow="1" w:lastColumn="0" w:lastRow="0" w:noHBand="0" w:noVBand="1" w:val="04A0"/>
       </w:tblPr>

</xml_diff>